<commit_message>
The first era was changed
In that paper the era word was eliminated

Co-Authored-By: Subhash sd <subhashsd@users.noreply.github.com>
Co-Authored-By: Hebinson jothi <hebinson007@users.noreply.github.com>
</commit_message>
<xml_diff>
--- a/Final_Draft.docx
+++ b/Final_Draft.docx
@@ -158,18 +158,7 @@
             <w:sz w:val="21"/>
             <w:szCs w:val="21"/>
           </w:rPr>
-          <w:t>praviinvj@gmail.co</w:t>
-        </w:r>
-        <w:bookmarkStart w:id="0" w:name="_GoBack"/>
-        <w:bookmarkEnd w:id="0"/>
-        <w:r>
-          <w:rPr>
-            <w:rFonts w:ascii="Rosarivo" w:eastAsia="Rosarivo" w:hAnsi="Rosarivo" w:cs="Rosarivo"/>
-            <w:color w:val="0000FF"/>
-            <w:sz w:val="21"/>
-            <w:szCs w:val="21"/>
-          </w:rPr>
-          <w:t>m</w:t>
+          <w:t>praviinvj@gmail.com</w:t>
         </w:r>
       </w:hyperlink>
       <w:r>
@@ -828,7 +817,18 @@
           <w:sz w:val="20"/>
           <w:szCs w:val="20"/>
         </w:rPr>
-        <w:t xml:space="preserve">The first era of self-driving cars started in the </w:t>
+        <w:t xml:space="preserve">The first </w:t>
+      </w:r>
+      <w:bookmarkStart w:id="0" w:name="_GoBack"/>
+      <w:bookmarkEnd w:id="0"/>
+      <w:r>
+        <w:rPr>
+          <w:rFonts w:ascii="Times New Roman" w:eastAsia="Times New Roman" w:hAnsi="Times New Roman" w:cs="Times New Roman"/>
+          <w:color w:val="000000"/>
+          <w:sz w:val="20"/>
+          <w:szCs w:val="20"/>
+        </w:rPr>
+        <w:t xml:space="preserve"> of self-driving cars started in the </w:t>
       </w:r>
       <w:r>
         <w:rPr>
@@ -897,27 +897,7 @@
           <w:sz w:val="20"/>
           <w:szCs w:val="20"/>
         </w:rPr>
-        <w:t xml:space="preserve">.  The ALV projects were conducted by the Robotics Institute of Carnegie Mellon University </w:t>
-      </w:r>
-      <w:proofErr w:type="spellStart"/>
-      <w:r>
-        <w:rPr>
-          <w:rFonts w:ascii="Times New Roman" w:eastAsia="Times New Roman" w:hAnsi="Times New Roman" w:cs="Times New Roman"/>
-          <w:color w:val="000000"/>
-          <w:sz w:val="20"/>
-          <w:szCs w:val="20"/>
-        </w:rPr>
-        <w:t>NavLab</w:t>
-      </w:r>
-      <w:proofErr w:type="spellEnd"/>
-      <w:r>
-        <w:rPr>
-          <w:rFonts w:ascii="Times New Roman" w:eastAsia="Times New Roman" w:hAnsi="Times New Roman" w:cs="Times New Roman"/>
-          <w:color w:val="000000"/>
-          <w:sz w:val="20"/>
-          <w:szCs w:val="20"/>
-        </w:rPr>
-        <w:t xml:space="preserve">.  By 1994, the double robot vehicles called Vita-2 and VaMP of Daimler-Benz and Ernst </w:t>
+        <w:t xml:space="preserve">.  The ALV projects were conducted by the Robotics Institute of Carnegie Mellon University NavLab.  By 1994, the double robot vehicles called Vita-2 and VaMP of Daimler-Benz and Ernst </w:t>
       </w:r>
       <w:r>
         <w:rPr>
@@ -1826,7 +1806,6 @@
         </w:rPr>
         <w:t xml:space="preserve"> transformation </w:t>
       </w:r>
-      <w:proofErr w:type="gramStart"/>
       <w:r>
         <w:rPr>
           <w:rFonts w:ascii="Times New Roman" w:eastAsia="Times New Roman" w:hAnsi="Times New Roman" w:cs="Times New Roman"/>
@@ -1835,7 +1814,6 @@
         </w:rPr>
         <w:t>needs</w:t>
       </w:r>
-      <w:proofErr w:type="gramEnd"/>
       <w:r>
         <w:rPr>
           <w:rFonts w:ascii="Times New Roman" w:eastAsia="Times New Roman" w:hAnsi="Times New Roman" w:cs="Times New Roman"/>
@@ -20476,7 +20454,7 @@
       </w:pPr>
     </w:pPrDefault>
   </w:docDefaults>
-  <w:latentStyles w:defLockedState="0" w:defUIPriority="99" w:defSemiHidden="0" w:defUnhideWhenUsed="0" w:defQFormat="0" w:count="375">
+  <w:latentStyles w:defLockedState="0" w:defUIPriority="99" w:defSemiHidden="0" w:defUnhideWhenUsed="0" w:defQFormat="0" w:count="376">
     <w:lsdException w:name="Normal" w:uiPriority="0" w:qFormat="1"/>
     <w:lsdException w:name="heading 1" w:uiPriority="9" w:qFormat="1"/>
     <w:lsdException w:name="heading 2" w:semiHidden="1" w:uiPriority="9" w:unhideWhenUsed="1" w:qFormat="1"/>
@@ -20582,7 +20560,6 @@
     <w:lsdException w:name="HTML Sample" w:semiHidden="1" w:unhideWhenUsed="1"/>
     <w:lsdException w:name="HTML Typewriter" w:semiHidden="1" w:unhideWhenUsed="1"/>
     <w:lsdException w:name="HTML Variable" w:semiHidden="1" w:unhideWhenUsed="1"/>
-    <w:lsdException w:name="Normal Table" w:semiHidden="1" w:unhideWhenUsed="1"/>
     <w:lsdException w:name="annotation subject" w:semiHidden="1" w:unhideWhenUsed="1"/>
     <w:lsdException w:name="No List" w:semiHidden="1" w:unhideWhenUsed="1"/>
     <w:lsdException w:name="Outline List 1" w:semiHidden="1" w:unhideWhenUsed="1"/>
@@ -20629,10 +20606,8 @@
     <w:lsdException w:name="Table Subtle 2" w:semiHidden="1" w:unhideWhenUsed="1"/>
     <w:lsdException w:name="Table Web 1" w:semiHidden="1" w:unhideWhenUsed="1"/>
     <w:lsdException w:name="Table Web 2" w:semiHidden="1" w:unhideWhenUsed="1"/>
-    <w:lsdException w:name="Table Web 3" w:semiHidden="1" w:unhideWhenUsed="1"/>
     <w:lsdException w:name="Balloon Text" w:semiHidden="1" w:unhideWhenUsed="1"/>
     <w:lsdException w:name="Table Grid" w:uiPriority="59"/>
-    <w:lsdException w:name="Table Theme" w:semiHidden="1" w:unhideWhenUsed="1"/>
     <w:lsdException w:name="Placeholder Text" w:semiHidden="1"/>
     <w:lsdException w:name="No Spacing" w:uiPriority="1" w:qFormat="1"/>
     <w:lsdException w:name="Light Shading" w:uiPriority="60"/>
@@ -20852,6 +20827,7 @@
     <w:lsdException w:name="Smart Hyperlink" w:semiHidden="1" w:unhideWhenUsed="1"/>
     <w:lsdException w:name="Hashtag" w:semiHidden="1" w:unhideWhenUsed="1"/>
     <w:lsdException w:name="Unresolved Mention" w:semiHidden="1" w:unhideWhenUsed="1"/>
+    <w:lsdException w:name="Smart Link" w:semiHidden="1" w:unhideWhenUsed="1"/>
   </w:latentStyles>
   <w:style w:type="paragraph" w:default="1" w:styleId="Normal">
     <w:name w:val="Normal"/>
@@ -21870,7 +21846,7 @@
 </file>
 
 <file path=customXml/itemProps1.xml><?xml version="1.0" encoding="utf-8"?>
-<ds:datastoreItem xmlns:ds="http://schemas.openxmlformats.org/officeDocument/2006/customXml" ds:itemID="{E9E475D6-DDCA-45A0-B10B-8AA48AF74901}">
+<ds:datastoreItem xmlns:ds="http://schemas.openxmlformats.org/officeDocument/2006/customXml" ds:itemID="{E9A4034B-8C71-49D3-8412-691B70DA0D09}">
   <ds:schemaRefs>
     <ds:schemaRef ds:uri="http://schemas.openxmlformats.org/officeDocument/2006/bibliography"/>
   </ds:schemaRefs>

</xml_diff>

<commit_message>
The "era" word was added..
</commit_message>
<xml_diff>
--- a/Final_Draft.docx
+++ b/Final_Draft.docx
@@ -817,7 +817,16 @@
           <w:sz w:val="20"/>
           <w:szCs w:val="20"/>
         </w:rPr>
-        <w:t xml:space="preserve">The first </w:t>
+        <w:t>The first</w:t>
+      </w:r>
+      <w:r>
+        <w:rPr>
+          <w:rFonts w:ascii="Times New Roman" w:eastAsia="Times New Roman" w:hAnsi="Times New Roman" w:cs="Times New Roman"/>
+          <w:color w:val="000000"/>
+          <w:sz w:val="20"/>
+          <w:szCs w:val="20"/>
+        </w:rPr>
+        <w:t xml:space="preserve"> era </w:t>
       </w:r>
       <w:bookmarkStart w:id="0" w:name="_GoBack"/>
       <w:bookmarkEnd w:id="0"/>
@@ -828,7 +837,7 @@
           <w:sz w:val="20"/>
           <w:szCs w:val="20"/>
         </w:rPr>
-        <w:t xml:space="preserve"> of self-driving cars started in the </w:t>
+        <w:t xml:space="preserve">of self-driving cars started in the </w:t>
       </w:r>
       <w:r>
         <w:rPr>
@@ -20560,6 +20569,7 @@
     <w:lsdException w:name="HTML Sample" w:semiHidden="1" w:unhideWhenUsed="1"/>
     <w:lsdException w:name="HTML Typewriter" w:semiHidden="1" w:unhideWhenUsed="1"/>
     <w:lsdException w:name="HTML Variable" w:semiHidden="1" w:unhideWhenUsed="1"/>
+    <w:lsdException w:name="Normal Table" w:semiHidden="1" w:unhideWhenUsed="1"/>
     <w:lsdException w:name="annotation subject" w:semiHidden="1" w:unhideWhenUsed="1"/>
     <w:lsdException w:name="No List" w:semiHidden="1" w:unhideWhenUsed="1"/>
     <w:lsdException w:name="Outline List 1" w:semiHidden="1" w:unhideWhenUsed="1"/>
@@ -20606,8 +20616,10 @@
     <w:lsdException w:name="Table Subtle 2" w:semiHidden="1" w:unhideWhenUsed="1"/>
     <w:lsdException w:name="Table Web 1" w:semiHidden="1" w:unhideWhenUsed="1"/>
     <w:lsdException w:name="Table Web 2" w:semiHidden="1" w:unhideWhenUsed="1"/>
+    <w:lsdException w:name="Table Web 3" w:semiHidden="1" w:unhideWhenUsed="1"/>
     <w:lsdException w:name="Balloon Text" w:semiHidden="1" w:unhideWhenUsed="1"/>
     <w:lsdException w:name="Table Grid" w:uiPriority="59"/>
+    <w:lsdException w:name="Table Theme" w:semiHidden="1" w:unhideWhenUsed="1"/>
     <w:lsdException w:name="Placeholder Text" w:semiHidden="1"/>
     <w:lsdException w:name="No Spacing" w:uiPriority="1" w:qFormat="1"/>
     <w:lsdException w:name="Light Shading" w:uiPriority="60"/>
@@ -21846,7 +21858,7 @@
 </file>
 
 <file path=customXml/itemProps1.xml><?xml version="1.0" encoding="utf-8"?>
-<ds:datastoreItem xmlns:ds="http://schemas.openxmlformats.org/officeDocument/2006/customXml" ds:itemID="{E9A4034B-8C71-49D3-8412-691B70DA0D09}">
+<ds:datastoreItem xmlns:ds="http://schemas.openxmlformats.org/officeDocument/2006/customXml" ds:itemID="{EE43BC04-D3C0-44E1-885A-807C8BA6E651}">
   <ds:schemaRefs>
     <ds:schemaRef ds:uri="http://schemas.openxmlformats.org/officeDocument/2006/bibliography"/>
   </ds:schemaRefs>

</xml_diff>

<commit_message>
Revert "The "era" word was added.."
This reverts commit dc47fc593d90220e037ab8c8574e8b4b5ade2306.
</commit_message>
<xml_diff>
--- a/Final_Draft.docx
+++ b/Final_Draft.docx
@@ -817,16 +817,7 @@
           <w:sz w:val="20"/>
           <w:szCs w:val="20"/>
         </w:rPr>
-        <w:t>The first</w:t>
-      </w:r>
-      <w:r>
-        <w:rPr>
-          <w:rFonts w:ascii="Times New Roman" w:eastAsia="Times New Roman" w:hAnsi="Times New Roman" w:cs="Times New Roman"/>
-          <w:color w:val="000000"/>
-          <w:sz w:val="20"/>
-          <w:szCs w:val="20"/>
-        </w:rPr>
-        <w:t xml:space="preserve"> era </w:t>
+        <w:t xml:space="preserve">The first </w:t>
       </w:r>
       <w:bookmarkStart w:id="0" w:name="_GoBack"/>
       <w:bookmarkEnd w:id="0"/>
@@ -837,7 +828,7 @@
           <w:sz w:val="20"/>
           <w:szCs w:val="20"/>
         </w:rPr>
-        <w:t xml:space="preserve">of self-driving cars started in the </w:t>
+        <w:t xml:space="preserve"> of self-driving cars started in the </w:t>
       </w:r>
       <w:r>
         <w:rPr>
@@ -20569,7 +20560,6 @@
     <w:lsdException w:name="HTML Sample" w:semiHidden="1" w:unhideWhenUsed="1"/>
     <w:lsdException w:name="HTML Typewriter" w:semiHidden="1" w:unhideWhenUsed="1"/>
     <w:lsdException w:name="HTML Variable" w:semiHidden="1" w:unhideWhenUsed="1"/>
-    <w:lsdException w:name="Normal Table" w:semiHidden="1" w:unhideWhenUsed="1"/>
     <w:lsdException w:name="annotation subject" w:semiHidden="1" w:unhideWhenUsed="1"/>
     <w:lsdException w:name="No List" w:semiHidden="1" w:unhideWhenUsed="1"/>
     <w:lsdException w:name="Outline List 1" w:semiHidden="1" w:unhideWhenUsed="1"/>
@@ -20616,10 +20606,8 @@
     <w:lsdException w:name="Table Subtle 2" w:semiHidden="1" w:unhideWhenUsed="1"/>
     <w:lsdException w:name="Table Web 1" w:semiHidden="1" w:unhideWhenUsed="1"/>
     <w:lsdException w:name="Table Web 2" w:semiHidden="1" w:unhideWhenUsed="1"/>
-    <w:lsdException w:name="Table Web 3" w:semiHidden="1" w:unhideWhenUsed="1"/>
     <w:lsdException w:name="Balloon Text" w:semiHidden="1" w:unhideWhenUsed="1"/>
     <w:lsdException w:name="Table Grid" w:uiPriority="59"/>
-    <w:lsdException w:name="Table Theme" w:semiHidden="1" w:unhideWhenUsed="1"/>
     <w:lsdException w:name="Placeholder Text" w:semiHidden="1"/>
     <w:lsdException w:name="No Spacing" w:uiPriority="1" w:qFormat="1"/>
     <w:lsdException w:name="Light Shading" w:uiPriority="60"/>
@@ -21858,7 +21846,7 @@
 </file>
 
 <file path=customXml/itemProps1.xml><?xml version="1.0" encoding="utf-8"?>
-<ds:datastoreItem xmlns:ds="http://schemas.openxmlformats.org/officeDocument/2006/customXml" ds:itemID="{EE43BC04-D3C0-44E1-885A-807C8BA6E651}">
+<ds:datastoreItem xmlns:ds="http://schemas.openxmlformats.org/officeDocument/2006/customXml" ds:itemID="{E9A4034B-8C71-49D3-8412-691B70DA0D09}">
   <ds:schemaRefs>
     <ds:schemaRef ds:uri="http://schemas.openxmlformats.org/officeDocument/2006/bibliography"/>
   </ds:schemaRefs>

</xml_diff>